<commit_message>
Update Screenshot borders to grey
</commit_message>
<xml_diff>
--- a/Software Requirements Specification.docx
+++ b/Software Requirements Specification.docx
@@ -4894,7 +4894,7 @@
           <w:noProof/>
         </w:rPr>
         <w:drawing>
-          <wp:inline distT="0" distB="0" distL="0" distR="0" wp14:anchorId="51AFC5C7" wp14:editId="3A7BA618">
+          <wp:inline distT="0" distB="0" distL="0" distR="0" wp14:anchorId="51AFC5C7" wp14:editId="4EFEB8D9">
             <wp:extent cx="2616200" cy="4626610"/>
             <wp:effectExtent l="50800" t="50800" r="127000" b="123190"/>
             <wp:docPr id="1" name="Picture 1" descr="prototype01"/>
@@ -4934,7 +4934,9 @@
                     <a:noFill/>
                     <a:ln w="9525" cmpd="sng">
                       <a:solidFill>
-                        <a:schemeClr val="tx1"/>
+                        <a:schemeClr val="bg1">
+                          <a:lumMod val="50000"/>
+                        </a:schemeClr>
                       </a:solidFill>
                     </a:ln>
                     <a:effectLst>
@@ -5083,7 +5085,7 @@
           <w:noProof/>
         </w:rPr>
         <w:drawing>
-          <wp:inline distT="0" distB="0" distL="0" distR="0" wp14:anchorId="32A6C65A" wp14:editId="4324E153">
+          <wp:inline distT="0" distB="0" distL="0" distR="0" wp14:anchorId="32A6C65A" wp14:editId="1D062C69">
             <wp:extent cx="2616200" cy="4644390"/>
             <wp:effectExtent l="50800" t="50800" r="127000" b="130810"/>
             <wp:docPr id="2" name="Picture 2" descr="prototype02"/>
@@ -5123,7 +5125,9 @@
                     <a:noFill/>
                     <a:ln w="9525" cmpd="sng">
                       <a:solidFill>
-                        <a:schemeClr val="tx1"/>
+                        <a:schemeClr val="bg1">
+                          <a:lumMod val="50000"/>
+                        </a:schemeClr>
                       </a:solidFill>
                     </a:ln>
                     <a:effectLst>
@@ -14715,7 +14719,7 @@
 </file>
 
 <file path=customXml/itemProps1.xml><?xml version="1.0" encoding="utf-8"?>
-<ds:datastoreItem xmlns:ds="http://schemas.openxmlformats.org/officeDocument/2006/customXml" ds:itemID="{F5E763FA-1ECD-A841-8B50-E8F1A420ED6D}">
+<ds:datastoreItem xmlns:ds="http://schemas.openxmlformats.org/officeDocument/2006/customXml" ds:itemID="{2362EE69-DA33-AE45-A014-DF9C1ACC4F13}">
   <ds:schemaRefs>
     <ds:schemaRef ds:uri="http://schemas.openxmlformats.org/officeDocument/2006/bibliography"/>
   </ds:schemaRefs>

</xml_diff>